<commit_message>
Updated histogram to show time of day and hypothesis test to evaluate for sat-eve.
</commit_message>
<xml_diff>
--- a/Analytics_502.docx
+++ b/Analytics_502.docx
@@ -100,13 +100,13 @@
         <w:t xml:space="preserve"> </w:t>
       </w:r>
       <w:r>
-        <w:t xml:space="preserve">H0 : Mean arrival delay on Sat &lt;= 0</w:t>
-      </w:r>
-      <w:r>
-        <w:t xml:space="preserve"> </w:t>
-      </w:r>
-      <w:r>
-        <w:t xml:space="preserve">H1 : Mean arival delay &gt; 0</w:t>
+        <w:t xml:space="preserve">H0 : Mean arrival delay on Sat-Evening &lt;= 0</w:t>
+      </w:r>
+      <w:r>
+        <w:t xml:space="preserve"> </w:t>
+      </w:r>
+      <w:r>
+        <w:t xml:space="preserve">H1 : Mean arival delay on Sat-Evening &gt; 0</w:t>
       </w:r>
     </w:p>
     <w:p>
@@ -2010,21 +2010,721 @@
     </w:p>
     <w:p>
       <w:pPr>
-        <w:pStyle w:val="FirstParagraph"/>
-      </w:pPr>
-      <w:r>
-        <w:t xml:space="preserve">Plot of arrival delay vs Day of the week</w:t>
+        <w:pStyle w:val="Heading4"/>
+      </w:pPr>
+      <w:bookmarkStart w:id="25" w:name="additional-modification"/>
+      <w:bookmarkEnd w:id="25"/>
+      <w:r>
+        <w:t xml:space="preserve">Additional modification</w:t>
       </w:r>
     </w:p>
     <w:p>
       <w:pPr>
+        <w:pStyle w:val="FirstParagraph"/>
+      </w:pPr>
+      <w:r>
+        <w:t xml:space="preserve">Modifying the dataset convert integer time to HH:MM format time</w:t>
+      </w:r>
+    </w:p>
+    <w:p>
+      <w:pPr>
         <w:pStyle w:val="SourceCode"/>
       </w:pPr>
       <w:r>
         <w:rPr>
           <w:rStyle w:val="NormalTok"/>
         </w:rPr>
-        <w:t xml:space="preserve">groupByDay &lt;-</w:t>
+        <w:t xml:space="preserve">flightData &lt;-</w:t>
+      </w:r>
+      <w:r>
+        <w:rPr>
+          <w:rStyle w:val="StringTok"/>
+        </w:rPr>
+        <w:t xml:space="preserve"> </w:t>
+      </w:r>
+      <w:r>
+        <w:rPr>
+          <w:rStyle w:val="KeywordTok"/>
+        </w:rPr>
+        <w:t xml:space="preserve">mutate</w:t>
+      </w:r>
+      <w:r>
+        <w:rPr>
+          <w:rStyle w:val="NormalTok"/>
+        </w:rPr>
+        <w:t xml:space="preserve">(flightData, </w:t>
+      </w:r>
+      <w:r>
+        <w:rPr>
+          <w:rStyle w:val="DataTypeTok"/>
+        </w:rPr>
+        <w:t xml:space="preserve">SCHEDULED_DEPARTURE =</w:t>
+      </w:r>
+      <w:r>
+        <w:rPr>
+          <w:rStyle w:val="NormalTok"/>
+        </w:rPr>
+        <w:t xml:space="preserve"> </w:t>
+      </w:r>
+      <w:r>
+        <w:rPr>
+          <w:rStyle w:val="KeywordTok"/>
+        </w:rPr>
+        <w:t xml:space="preserve">format</w:t>
+      </w:r>
+      <w:r>
+        <w:rPr>
+          <w:rStyle w:val="NormalTok"/>
+        </w:rPr>
+        <w:t xml:space="preserve">(</w:t>
+      </w:r>
+      <w:r>
+        <w:rPr>
+          <w:rStyle w:val="KeywordTok"/>
+        </w:rPr>
+        <w:t xml:space="preserve">strptime</w:t>
+      </w:r>
+      <w:r>
+        <w:rPr>
+          <w:rStyle w:val="NormalTok"/>
+        </w:rPr>
+        <w:t xml:space="preserve">(</w:t>
+      </w:r>
+      <w:r>
+        <w:rPr>
+          <w:rStyle w:val="KeywordTok"/>
+        </w:rPr>
+        <w:t xml:space="preserve">sprintf</w:t>
+      </w:r>
+      <w:r>
+        <w:rPr>
+          <w:rStyle w:val="NormalTok"/>
+        </w:rPr>
+        <w:t xml:space="preserve">(</w:t>
+      </w:r>
+      <w:r>
+        <w:rPr>
+          <w:rStyle w:val="StringTok"/>
+        </w:rPr>
+        <w:t xml:space="preserve">"%04d"</w:t>
+      </w:r>
+      <w:r>
+        <w:rPr>
+          <w:rStyle w:val="NormalTok"/>
+        </w:rPr>
+        <w:t xml:space="preserve">,SCHEDULED_DEPARTURE), </w:t>
+      </w:r>
+      <w:r>
+        <w:rPr>
+          <w:rStyle w:val="DataTypeTok"/>
+        </w:rPr>
+        <w:t xml:space="preserve">format=</w:t>
+      </w:r>
+      <w:r>
+        <w:rPr>
+          <w:rStyle w:val="StringTok"/>
+        </w:rPr>
+        <w:t xml:space="preserve">"%H%M"</w:t>
+      </w:r>
+      <w:r>
+        <w:rPr>
+          <w:rStyle w:val="NormalTok"/>
+        </w:rPr>
+        <w:t xml:space="preserve">), </w:t>
+      </w:r>
+      <w:r>
+        <w:rPr>
+          <w:rStyle w:val="DataTypeTok"/>
+        </w:rPr>
+        <w:t xml:space="preserve">format =</w:t>
+      </w:r>
+      <w:r>
+        <w:rPr>
+          <w:rStyle w:val="NormalTok"/>
+        </w:rPr>
+        <w:t xml:space="preserve"> </w:t>
+      </w:r>
+      <w:r>
+        <w:rPr>
+          <w:rStyle w:val="StringTok"/>
+        </w:rPr>
+        <w:t xml:space="preserve">"%H:%M"</w:t>
+      </w:r>
+      <w:r>
+        <w:rPr>
+          <w:rStyle w:val="NormalTok"/>
+        </w:rPr>
+        <w:t xml:space="preserve">))</w:t>
+      </w:r>
+      <w:r>
+        <w:br w:type="textWrapping"/>
+      </w:r>
+      <w:r>
+        <w:rPr>
+          <w:rStyle w:val="NormalTok"/>
+        </w:rPr>
+        <w:t xml:space="preserve">flightData &lt;-</w:t>
+      </w:r>
+      <w:r>
+        <w:rPr>
+          <w:rStyle w:val="StringTok"/>
+        </w:rPr>
+        <w:t xml:space="preserve"> </w:t>
+      </w:r>
+      <w:r>
+        <w:rPr>
+          <w:rStyle w:val="KeywordTok"/>
+        </w:rPr>
+        <w:t xml:space="preserve">mutate</w:t>
+      </w:r>
+      <w:r>
+        <w:rPr>
+          <w:rStyle w:val="NormalTok"/>
+        </w:rPr>
+        <w:t xml:space="preserve">(flightData, </w:t>
+      </w:r>
+      <w:r>
+        <w:rPr>
+          <w:rStyle w:val="DataTypeTok"/>
+        </w:rPr>
+        <w:t xml:space="preserve">DEPARTURE_TIME =</w:t>
+      </w:r>
+      <w:r>
+        <w:rPr>
+          <w:rStyle w:val="NormalTok"/>
+        </w:rPr>
+        <w:t xml:space="preserve"> </w:t>
+      </w:r>
+      <w:r>
+        <w:rPr>
+          <w:rStyle w:val="KeywordTok"/>
+        </w:rPr>
+        <w:t xml:space="preserve">format</w:t>
+      </w:r>
+      <w:r>
+        <w:rPr>
+          <w:rStyle w:val="NormalTok"/>
+        </w:rPr>
+        <w:t xml:space="preserve">(</w:t>
+      </w:r>
+      <w:r>
+        <w:rPr>
+          <w:rStyle w:val="KeywordTok"/>
+        </w:rPr>
+        <w:t xml:space="preserve">strptime</w:t>
+      </w:r>
+      <w:r>
+        <w:rPr>
+          <w:rStyle w:val="NormalTok"/>
+        </w:rPr>
+        <w:t xml:space="preserve">(</w:t>
+      </w:r>
+      <w:r>
+        <w:rPr>
+          <w:rStyle w:val="KeywordTok"/>
+        </w:rPr>
+        <w:t xml:space="preserve">sprintf</w:t>
+      </w:r>
+      <w:r>
+        <w:rPr>
+          <w:rStyle w:val="NormalTok"/>
+        </w:rPr>
+        <w:t xml:space="preserve">(</w:t>
+      </w:r>
+      <w:r>
+        <w:rPr>
+          <w:rStyle w:val="StringTok"/>
+        </w:rPr>
+        <w:t xml:space="preserve">"%04d"</w:t>
+      </w:r>
+      <w:r>
+        <w:rPr>
+          <w:rStyle w:val="NormalTok"/>
+        </w:rPr>
+        <w:t xml:space="preserve">,DEPARTURE_TIME), </w:t>
+      </w:r>
+      <w:r>
+        <w:rPr>
+          <w:rStyle w:val="DataTypeTok"/>
+        </w:rPr>
+        <w:t xml:space="preserve">format=</w:t>
+      </w:r>
+      <w:r>
+        <w:rPr>
+          <w:rStyle w:val="StringTok"/>
+        </w:rPr>
+        <w:t xml:space="preserve">"%H%M"</w:t>
+      </w:r>
+      <w:r>
+        <w:rPr>
+          <w:rStyle w:val="NormalTok"/>
+        </w:rPr>
+        <w:t xml:space="preserve">), </w:t>
+      </w:r>
+      <w:r>
+        <w:rPr>
+          <w:rStyle w:val="DataTypeTok"/>
+        </w:rPr>
+        <w:t xml:space="preserve">format =</w:t>
+      </w:r>
+      <w:r>
+        <w:rPr>
+          <w:rStyle w:val="NormalTok"/>
+        </w:rPr>
+        <w:t xml:space="preserve"> </w:t>
+      </w:r>
+      <w:r>
+        <w:rPr>
+          <w:rStyle w:val="StringTok"/>
+        </w:rPr>
+        <w:t xml:space="preserve">"%H:%M"</w:t>
+      </w:r>
+      <w:r>
+        <w:rPr>
+          <w:rStyle w:val="NormalTok"/>
+        </w:rPr>
+        <w:t xml:space="preserve">))</w:t>
+      </w:r>
+    </w:p>
+    <w:p>
+      <w:pPr>
+        <w:pStyle w:val="FirstParagraph"/>
+      </w:pPr>
+      <w:r>
+        <w:t xml:space="preserve">Modifying the dataset to have, a column for morning to night clasification for</w:t>
+      </w:r>
+      <w:r>
+        <w:t xml:space="preserve"> </w:t>
+      </w:r>
+      <w:r>
+        <w:rPr>
+          <w:i/>
+        </w:rPr>
+        <w:t xml:space="preserve">scheduled</w:t>
+      </w:r>
+      <w:r>
+        <w:t xml:space="preserve"> </w:t>
+      </w:r>
+      <w:r>
+        <w:t xml:space="preserve">departure time</w:t>
+      </w:r>
+    </w:p>
+    <w:p>
+      <w:pPr>
+        <w:pStyle w:val="SourceCode"/>
+      </w:pPr>
+      <w:r>
+        <w:rPr>
+          <w:rStyle w:val="NormalTok"/>
+        </w:rPr>
+        <w:t xml:space="preserve">flightData &lt;-</w:t>
+      </w:r>
+      <w:r>
+        <w:rPr>
+          <w:rStyle w:val="StringTok"/>
+        </w:rPr>
+        <w:t xml:space="preserve"> </w:t>
+      </w:r>
+      <w:r>
+        <w:rPr>
+          <w:rStyle w:val="KeywordTok"/>
+        </w:rPr>
+        <w:t xml:space="preserve">mutate</w:t>
+      </w:r>
+      <w:r>
+        <w:rPr>
+          <w:rStyle w:val="NormalTok"/>
+        </w:rPr>
+        <w:t xml:space="preserve">(flightData, </w:t>
+      </w:r>
+      <w:r>
+        <w:rPr>
+          <w:rStyle w:val="DataTypeTok"/>
+        </w:rPr>
+        <w:t xml:space="preserve">DEP_TIME_OF_DAY =</w:t>
+      </w:r>
+      <w:r>
+        <w:rPr>
+          <w:rStyle w:val="NormalTok"/>
+        </w:rPr>
+        <w:t xml:space="preserve"> </w:t>
+      </w:r>
+      <w:r>
+        <w:br w:type="textWrapping"/>
+      </w:r>
+      <w:r>
+        <w:rPr>
+          <w:rStyle w:val="NormalTok"/>
+        </w:rPr>
+        <w:t xml:space="preserve">                       </w:t>
+      </w:r>
+      <w:r>
+        <w:rPr>
+          <w:rStyle w:val="KeywordTok"/>
+        </w:rPr>
+        <w:t xml:space="preserve">ifelse</w:t>
+      </w:r>
+      <w:r>
+        <w:rPr>
+          <w:rStyle w:val="NormalTok"/>
+        </w:rPr>
+        <w:t xml:space="preserve"> (SCHEDULED_DEPARTURE </w:t>
+      </w:r>
+      <w:r>
+        <w:rPr>
+          <w:rStyle w:val="OperatorTok"/>
+        </w:rPr>
+        <w:t xml:space="preserve">&gt;=</w:t>
+      </w:r>
+      <w:r>
+        <w:rPr>
+          <w:rStyle w:val="StringTok"/>
+        </w:rPr>
+        <w:t xml:space="preserve"> "18:00"</w:t>
+      </w:r>
+      <w:r>
+        <w:rPr>
+          <w:rStyle w:val="NormalTok"/>
+        </w:rPr>
+        <w:t xml:space="preserve">,</w:t>
+      </w:r>
+      <w:r>
+        <w:rPr>
+          <w:rStyle w:val="StringTok"/>
+        </w:rPr>
+        <w:t xml:space="preserve">"Evening"</w:t>
+      </w:r>
+      <w:r>
+        <w:rPr>
+          <w:rStyle w:val="NormalTok"/>
+        </w:rPr>
+        <w:t xml:space="preserve">,</w:t>
+      </w:r>
+      <w:r>
+        <w:br w:type="textWrapping"/>
+      </w:r>
+      <w:r>
+        <w:rPr>
+          <w:rStyle w:val="NormalTok"/>
+        </w:rPr>
+        <w:t xml:space="preserve">                       </w:t>
+      </w:r>
+      <w:r>
+        <w:rPr>
+          <w:rStyle w:val="KeywordTok"/>
+        </w:rPr>
+        <w:t xml:space="preserve">ifelse</w:t>
+      </w:r>
+      <w:r>
+        <w:rPr>
+          <w:rStyle w:val="NormalTok"/>
+        </w:rPr>
+        <w:t xml:space="preserve"> (SCHEDULED_DEPARTURE </w:t>
+      </w:r>
+      <w:r>
+        <w:rPr>
+          <w:rStyle w:val="OperatorTok"/>
+        </w:rPr>
+        <w:t xml:space="preserve">&gt;=</w:t>
+      </w:r>
+      <w:r>
+        <w:rPr>
+          <w:rStyle w:val="StringTok"/>
+        </w:rPr>
+        <w:t xml:space="preserve"> "12:00"</w:t>
+      </w:r>
+      <w:r>
+        <w:rPr>
+          <w:rStyle w:val="NormalTok"/>
+        </w:rPr>
+        <w:t xml:space="preserve">,</w:t>
+      </w:r>
+      <w:r>
+        <w:rPr>
+          <w:rStyle w:val="StringTok"/>
+        </w:rPr>
+        <w:t xml:space="preserve">"Afternoon"</w:t>
+      </w:r>
+      <w:r>
+        <w:rPr>
+          <w:rStyle w:val="NormalTok"/>
+        </w:rPr>
+        <w:t xml:space="preserve">,</w:t>
+      </w:r>
+      <w:r>
+        <w:br w:type="textWrapping"/>
+      </w:r>
+      <w:r>
+        <w:rPr>
+          <w:rStyle w:val="NormalTok"/>
+        </w:rPr>
+        <w:t xml:space="preserve">                       </w:t>
+      </w:r>
+      <w:r>
+        <w:rPr>
+          <w:rStyle w:val="KeywordTok"/>
+        </w:rPr>
+        <w:t xml:space="preserve">ifelse</w:t>
+      </w:r>
+      <w:r>
+        <w:rPr>
+          <w:rStyle w:val="NormalTok"/>
+        </w:rPr>
+        <w:t xml:space="preserve"> (SCHEDULED_DEPARTURE </w:t>
+      </w:r>
+      <w:r>
+        <w:rPr>
+          <w:rStyle w:val="OperatorTok"/>
+        </w:rPr>
+        <w:t xml:space="preserve">&gt;=</w:t>
+      </w:r>
+      <w:r>
+        <w:rPr>
+          <w:rStyle w:val="StringTok"/>
+        </w:rPr>
+        <w:t xml:space="preserve"> "06:00"</w:t>
+      </w:r>
+      <w:r>
+        <w:rPr>
+          <w:rStyle w:val="NormalTok"/>
+        </w:rPr>
+        <w:t xml:space="preserve">,</w:t>
+      </w:r>
+      <w:r>
+        <w:rPr>
+          <w:rStyle w:val="StringTok"/>
+        </w:rPr>
+        <w:t xml:space="preserve">"Morning"</w:t>
+      </w:r>
+      <w:r>
+        <w:rPr>
+          <w:rStyle w:val="NormalTok"/>
+        </w:rPr>
+        <w:t xml:space="preserve">,</w:t>
+      </w:r>
+      <w:r>
+        <w:rPr>
+          <w:rStyle w:val="StringTok"/>
+        </w:rPr>
+        <w:t xml:space="preserve">"Night"</w:t>
+      </w:r>
+      <w:r>
+        <w:rPr>
+          <w:rStyle w:val="NormalTok"/>
+        </w:rPr>
+        <w:t xml:space="preserve">)))</w:t>
+      </w:r>
+      <w:r>
+        <w:br w:type="textWrapping"/>
+      </w:r>
+      <w:r>
+        <w:rPr>
+          <w:rStyle w:val="NormalTok"/>
+        </w:rPr>
+        <w:t xml:space="preserve">                    )</w:t>
+      </w:r>
+    </w:p>
+    <w:p>
+      <w:pPr>
+        <w:pStyle w:val="FirstParagraph"/>
+      </w:pPr>
+      <w:r>
+        <w:t xml:space="preserve">Ordering the factors in Time of day</w:t>
+      </w:r>
+    </w:p>
+    <w:p>
+      <w:pPr>
+        <w:pStyle w:val="SourceCode"/>
+      </w:pPr>
+      <w:r>
+        <w:rPr>
+          <w:rStyle w:val="NormalTok"/>
+        </w:rPr>
+        <w:t xml:space="preserve">flightData &lt;-</w:t>
+      </w:r>
+      <w:r>
+        <w:rPr>
+          <w:rStyle w:val="StringTok"/>
+        </w:rPr>
+        <w:t xml:space="preserve"> </w:t>
+      </w:r>
+      <w:r>
+        <w:rPr>
+          <w:rStyle w:val="KeywordTok"/>
+        </w:rPr>
+        <w:t xml:space="preserve">mutate</w:t>
+      </w:r>
+      <w:r>
+        <w:rPr>
+          <w:rStyle w:val="NormalTok"/>
+        </w:rPr>
+        <w:t xml:space="preserve">(flightData, </w:t>
+      </w:r>
+      <w:r>
+        <w:rPr>
+          <w:rStyle w:val="DataTypeTok"/>
+        </w:rPr>
+        <w:t xml:space="preserve">DEP_TIME_OF_DAY =</w:t>
+      </w:r>
+      <w:r>
+        <w:rPr>
+          <w:rStyle w:val="NormalTok"/>
+        </w:rPr>
+        <w:t xml:space="preserve"> </w:t>
+      </w:r>
+      <w:r>
+        <w:rPr>
+          <w:rStyle w:val="KeywordTok"/>
+        </w:rPr>
+        <w:t xml:space="preserve">as.factor</w:t>
+      </w:r>
+      <w:r>
+        <w:rPr>
+          <w:rStyle w:val="NormalTok"/>
+        </w:rPr>
+        <w:t xml:space="preserve">(DEP_TIME_OF_DAY))</w:t>
+      </w:r>
+      <w:r>
+        <w:br w:type="textWrapping"/>
+      </w:r>
+      <w:r>
+        <w:rPr>
+          <w:rStyle w:val="NormalTok"/>
+        </w:rPr>
+        <w:t xml:space="preserve">flightData</w:t>
+      </w:r>
+      <w:r>
+        <w:rPr>
+          <w:rStyle w:val="OperatorTok"/>
+        </w:rPr>
+        <w:t xml:space="preserve">$</w:t>
+      </w:r>
+      <w:r>
+        <w:rPr>
+          <w:rStyle w:val="NormalTok"/>
+        </w:rPr>
+        <w:t xml:space="preserve">DEP_TIME_OF_DAY &lt;-</w:t>
+      </w:r>
+      <w:r>
+        <w:rPr>
+          <w:rStyle w:val="StringTok"/>
+        </w:rPr>
+        <w:t xml:space="preserve"> </w:t>
+      </w:r>
+      <w:r>
+        <w:rPr>
+          <w:rStyle w:val="KeywordTok"/>
+        </w:rPr>
+        <w:t xml:space="preserve">ordered</w:t>
+      </w:r>
+      <w:r>
+        <w:rPr>
+          <w:rStyle w:val="NormalTok"/>
+        </w:rPr>
+        <w:t xml:space="preserve">(flightData</w:t>
+      </w:r>
+      <w:r>
+        <w:rPr>
+          <w:rStyle w:val="OperatorTok"/>
+        </w:rPr>
+        <w:t xml:space="preserve">$</w:t>
+      </w:r>
+      <w:r>
+        <w:rPr>
+          <w:rStyle w:val="NormalTok"/>
+        </w:rPr>
+        <w:t xml:space="preserve">DEP_TIME_OF_DAY, </w:t>
+      </w:r>
+      <w:r>
+        <w:rPr>
+          <w:rStyle w:val="DataTypeTok"/>
+        </w:rPr>
+        <w:t xml:space="preserve">levels =</w:t>
+      </w:r>
+      <w:r>
+        <w:rPr>
+          <w:rStyle w:val="NormalTok"/>
+        </w:rPr>
+        <w:t xml:space="preserve"> </w:t>
+      </w:r>
+      <w:r>
+        <w:rPr>
+          <w:rStyle w:val="KeywordTok"/>
+        </w:rPr>
+        <w:t xml:space="preserve">c</w:t>
+      </w:r>
+      <w:r>
+        <w:rPr>
+          <w:rStyle w:val="NormalTok"/>
+        </w:rPr>
+        <w:t xml:space="preserve">(</w:t>
+      </w:r>
+      <w:r>
+        <w:rPr>
+          <w:rStyle w:val="StringTok"/>
+        </w:rPr>
+        <w:t xml:space="preserve">"Morning"</w:t>
+      </w:r>
+      <w:r>
+        <w:rPr>
+          <w:rStyle w:val="NormalTok"/>
+        </w:rPr>
+        <w:t xml:space="preserve">,</w:t>
+      </w:r>
+      <w:r>
+        <w:rPr>
+          <w:rStyle w:val="StringTok"/>
+        </w:rPr>
+        <w:t xml:space="preserve">"Afternoon"</w:t>
+      </w:r>
+      <w:r>
+        <w:rPr>
+          <w:rStyle w:val="NormalTok"/>
+        </w:rPr>
+        <w:t xml:space="preserve">, </w:t>
+      </w:r>
+      <w:r>
+        <w:rPr>
+          <w:rStyle w:val="StringTok"/>
+        </w:rPr>
+        <w:t xml:space="preserve">"Evening"</w:t>
+      </w:r>
+      <w:r>
+        <w:rPr>
+          <w:rStyle w:val="NormalTok"/>
+        </w:rPr>
+        <w:t xml:space="preserve">,</w:t>
+      </w:r>
+      <w:r>
+        <w:rPr>
+          <w:rStyle w:val="StringTok"/>
+        </w:rPr>
+        <w:t xml:space="preserve">"Night"</w:t>
+      </w:r>
+      <w:r>
+        <w:rPr>
+          <w:rStyle w:val="NormalTok"/>
+        </w:rPr>
+        <w:t xml:space="preserve">))</w:t>
+      </w:r>
+    </w:p>
+    <w:p>
+      <w:pPr>
+        <w:pStyle w:val="FirstParagraph"/>
+      </w:pPr>
+      <w:r>
+        <w:t xml:space="preserve">Plot of arrival delay vs Day of the week + Time of the day</w:t>
+      </w:r>
+    </w:p>
+    <w:p>
+      <w:pPr>
+        <w:pStyle w:val="SourceCode"/>
+      </w:pPr>
+      <w:r>
+        <w:rPr>
+          <w:rStyle w:val="NormalTok"/>
+        </w:rPr>
+        <w:t xml:space="preserve">groupByDayTime &lt;-</w:t>
       </w:r>
       <w:r>
         <w:rPr>
@@ -2054,28 +2754,28 @@
         <w:rPr>
           <w:rStyle w:val="NormalTok"/>
         </w:rPr>
-        <w:t xml:space="preserve">(flightData, DAY_OF_WEEK, ARRIVAL_DELAY),DAY_OF_WEEK)</w:t>
-      </w:r>
-      <w:r>
-        <w:br w:type="textWrapping"/>
-      </w:r>
-      <w:r>
-        <w:rPr>
-          <w:rStyle w:val="NormalTok"/>
-        </w:rPr>
-        <w:t xml:space="preserve">groupByDay &lt;-</w:t>
-      </w:r>
-      <w:r>
-        <w:rPr>
-          <w:rStyle w:val="StringTok"/>
-        </w:rPr>
-        <w:t xml:space="preserve"> </w:t>
-      </w:r>
-      <w:r>
-        <w:rPr>
-          <w:rStyle w:val="NormalTok"/>
-        </w:rPr>
-        <w:t xml:space="preserve">groupByDay[</w:t>
+        <w:t xml:space="preserve">(flightData, DAY_OF_WEEK, DEP_TIME_OF_DAY, ARRIVAL_DELAY),DAY_OF_WEEK,DEP_TIME_OF_DAY)</w:t>
+      </w:r>
+      <w:r>
+        <w:br w:type="textWrapping"/>
+      </w:r>
+      <w:r>
+        <w:rPr>
+          <w:rStyle w:val="NormalTok"/>
+        </w:rPr>
+        <w:t xml:space="preserve">groupByDayTime &lt;-</w:t>
+      </w:r>
+      <w:r>
+        <w:rPr>
+          <w:rStyle w:val="StringTok"/>
+        </w:rPr>
+        <w:t xml:space="preserve"> </w:t>
+      </w:r>
+      <w:r>
+        <w:rPr>
+          <w:rStyle w:val="NormalTok"/>
+        </w:rPr>
+        <w:t xml:space="preserve">groupByDayTime[</w:t>
       </w:r>
       <w:r>
         <w:rPr>
@@ -2087,16 +2787,16 @@
         <w:rPr>
           <w:rStyle w:val="NormalTok"/>
         </w:rPr>
-        <w:t xml:space="preserve">(groupByDay),]</w:t>
-      </w:r>
-      <w:r>
-        <w:br w:type="textWrapping"/>
-      </w:r>
-      <w:r>
-        <w:rPr>
-          <w:rStyle w:val="NormalTok"/>
-        </w:rPr>
-        <w:t xml:space="preserve">delayByDay &lt;-</w:t>
+        <w:t xml:space="preserve">(groupByDayTime),]</w:t>
+      </w:r>
+      <w:r>
+        <w:br w:type="textWrapping"/>
+      </w:r>
+      <w:r>
+        <w:rPr>
+          <w:rStyle w:val="NormalTok"/>
+        </w:rPr>
+        <w:t xml:space="preserve">delayByDayTime &lt;-</w:t>
       </w:r>
       <w:r>
         <w:rPr>
@@ -2114,7 +2814,7 @@
         <w:rPr>
           <w:rStyle w:val="NormalTok"/>
         </w:rPr>
-        <w:t xml:space="preserve">(groupByDay, </w:t>
+        <w:t xml:space="preserve">(groupByDayTime, </w:t>
       </w:r>
       <w:r>
         <w:rPr>
@@ -2165,7 +2865,7 @@
         <w:rPr>
           <w:rStyle w:val="NormalTok"/>
         </w:rPr>
-        <w:t xml:space="preserve"> delayByDay, </w:t>
+        <w:t xml:space="preserve"> delayByDayTime, </w:t>
       </w:r>
       <w:r>
         <w:rPr>
@@ -2189,7 +2889,7 @@
         <w:rPr>
           <w:rStyle w:val="NormalTok"/>
         </w:rPr>
-        <w:t xml:space="preserve"> DAY_OF_WEEK, </w:t>
+        <w:t xml:space="preserve"> DEP_TIME_OF_DAY, </w:t>
       </w:r>
       <w:r>
         <w:rPr>
@@ -2309,7 +3009,163 @@
         <w:rPr>
           <w:rStyle w:val="NormalTok"/>
         </w:rPr>
-        <w:t xml:space="preserve">)</w:t>
+        <w:t xml:space="preserve">) </w:t>
+      </w:r>
+      <w:r>
+        <w:rPr>
+          <w:rStyle w:val="OperatorTok"/>
+        </w:rPr>
+        <w:t xml:space="preserve">+</w:t>
+      </w:r>
+      <w:r>
+        <w:rPr>
+          <w:rStyle w:val="StringTok"/>
+        </w:rPr>
+        <w:t xml:space="preserve"> </w:t>
+      </w:r>
+      <w:r>
+        <w:rPr>
+          <w:rStyle w:val="KeywordTok"/>
+        </w:rPr>
+        <w:t xml:space="preserve">facet_wrap</w:t>
+      </w:r>
+      <w:r>
+        <w:rPr>
+          <w:rStyle w:val="NormalTok"/>
+        </w:rPr>
+        <w:t xml:space="preserve">(</w:t>
+      </w:r>
+      <w:r>
+        <w:rPr>
+          <w:rStyle w:val="KeywordTok"/>
+        </w:rPr>
+        <w:t xml:space="preserve">vars</w:t>
+      </w:r>
+      <w:r>
+        <w:rPr>
+          <w:rStyle w:val="NormalTok"/>
+        </w:rPr>
+        <w:t xml:space="preserve">(DAY_OF_WEEK),</w:t>
+      </w:r>
+      <w:r>
+        <w:rPr>
+          <w:rStyle w:val="DataTypeTok"/>
+        </w:rPr>
+        <w:t xml:space="preserve">nrow =</w:t>
+      </w:r>
+      <w:r>
+        <w:rPr>
+          <w:rStyle w:val="NormalTok"/>
+        </w:rPr>
+        <w:t xml:space="preserve"> </w:t>
+      </w:r>
+      <w:r>
+        <w:rPr>
+          <w:rStyle w:val="DecValTok"/>
+        </w:rPr>
+        <w:t xml:space="preserve">1</w:t>
+      </w:r>
+      <w:r>
+        <w:rPr>
+          <w:rStyle w:val="NormalTok"/>
+        </w:rPr>
+        <w:t xml:space="preserve">) </w:t>
+      </w:r>
+      <w:r>
+        <w:rPr>
+          <w:rStyle w:val="OperatorTok"/>
+        </w:rPr>
+        <w:t xml:space="preserve">+</w:t>
+      </w:r>
+      <w:r>
+        <w:rPr>
+          <w:rStyle w:val="StringTok"/>
+        </w:rPr>
+        <w:t xml:space="preserve"> </w:t>
+      </w:r>
+      <w:r>
+        <w:rPr>
+          <w:rStyle w:val="KeywordTok"/>
+        </w:rPr>
+        <w:t xml:space="preserve">theme</w:t>
+      </w:r>
+      <w:r>
+        <w:rPr>
+          <w:rStyle w:val="NormalTok"/>
+        </w:rPr>
+        <w:t xml:space="preserve">(</w:t>
+      </w:r>
+      <w:r>
+        <w:rPr>
+          <w:rStyle w:val="DataTypeTok"/>
+        </w:rPr>
+        <w:t xml:space="preserve">axis.text.x =</w:t>
+      </w:r>
+      <w:r>
+        <w:rPr>
+          <w:rStyle w:val="NormalTok"/>
+        </w:rPr>
+        <w:t xml:space="preserve"> </w:t>
+      </w:r>
+      <w:r>
+        <w:rPr>
+          <w:rStyle w:val="KeywordTok"/>
+        </w:rPr>
+        <w:t xml:space="preserve">element_text</w:t>
+      </w:r>
+      <w:r>
+        <w:rPr>
+          <w:rStyle w:val="NormalTok"/>
+        </w:rPr>
+        <w:t xml:space="preserve">(</w:t>
+      </w:r>
+      <w:r>
+        <w:rPr>
+          <w:rStyle w:val="DataTypeTok"/>
+        </w:rPr>
+        <w:t xml:space="preserve">angle =</w:t>
+      </w:r>
+      <w:r>
+        <w:rPr>
+          <w:rStyle w:val="NormalTok"/>
+        </w:rPr>
+        <w:t xml:space="preserve"> </w:t>
+      </w:r>
+      <w:r>
+        <w:rPr>
+          <w:rStyle w:val="DecValTok"/>
+        </w:rPr>
+        <w:t xml:space="preserve">90</w:t>
+      </w:r>
+      <w:r>
+        <w:rPr>
+          <w:rStyle w:val="NormalTok"/>
+        </w:rPr>
+        <w:t xml:space="preserve">, </w:t>
+      </w:r>
+      <w:r>
+        <w:rPr>
+          <w:rStyle w:val="DataTypeTok"/>
+        </w:rPr>
+        <w:t xml:space="preserve">hjust =</w:t>
+      </w:r>
+      <w:r>
+        <w:rPr>
+          <w:rStyle w:val="NormalTok"/>
+        </w:rPr>
+        <w:t xml:space="preserve"> </w:t>
+      </w:r>
+      <w:r>
+        <w:rPr>
+          <w:rStyle w:val="DecValTok"/>
+        </w:rPr>
+        <w:t xml:space="preserve">1</w:t>
+      </w:r>
+      <w:r>
+        <w:rPr>
+          <w:rStyle w:val="NormalTok"/>
+        </w:rPr>
+        <w:t xml:space="preserve">))</w:t>
       </w:r>
     </w:p>
     <w:p>
@@ -2326,13 +3182,13 @@
               <a:graphicData uri="http://schemas.openxmlformats.org/drawingml/2006/picture">
                 <pic:pic>
                   <pic:nvPicPr>
-                    <pic:cNvPr descr="Analytics_502_files/figure-docx/unnamed-chunk-1-1.png" id="0" name="Picture"/>
+                    <pic:cNvPr descr="Analytics_502_files/figure-docx/unnamed-chunk-4-1.png" id="0" name="Picture"/>
                     <pic:cNvPicPr>
                       <a:picLocks noChangeArrowheads="1" noChangeAspect="1"/>
                     </pic:cNvPicPr>
                   </pic:nvPicPr>
                   <pic:blipFill>
-                    <a:blip r:embed="rId25"/>
+                    <a:blip r:embed="rId26"/>
                     <a:stretch>
                       <a:fillRect/>
                     </a:stretch>
@@ -2363,8 +3219,700 @@
       <w:pPr>
         <w:pStyle w:val="Heading4"/>
       </w:pPr>
-      <w:bookmarkStart w:id="26" w:name="hypothesis-test"/>
-      <w:bookmarkEnd w:id="26"/>
+      <w:bookmarkStart w:id="27" w:name="hypothesis-test"/>
+      <w:bookmarkEnd w:id="27"/>
+      <w:r>
+        <w:t xml:space="preserve">Hypothesis Test</w:t>
+      </w:r>
+    </w:p>
+    <w:p>
+      <w:pPr>
+        <w:pStyle w:val="FirstParagraph"/>
+      </w:pPr>
+      <w:r>
+        <w:t xml:space="preserve">H0 : Mean arrival delay on Sat-Evening &lt;= 0</w:t>
+      </w:r>
+      <w:r>
+        <w:t xml:space="preserve"> </w:t>
+      </w:r>
+      <w:r>
+        <w:t xml:space="preserve">H1 : Mean arival delay on Sat-Evening &gt; 0</w:t>
+      </w:r>
+    </w:p>
+    <w:p>
+      <w:pPr>
+        <w:pStyle w:val="BodyText"/>
+      </w:pPr>
+      <w:r>
+        <w:t xml:space="preserve">Putting saturday arrival delays in a vector and then running the above hypothesis tests</w:t>
+      </w:r>
+    </w:p>
+    <w:p>
+      <w:pPr>
+        <w:pStyle w:val="SourceCode"/>
+      </w:pPr>
+      <w:r>
+        <w:rPr>
+          <w:rStyle w:val="NormalTok"/>
+        </w:rPr>
+        <w:t xml:space="preserve">arrdelaySat &lt;-</w:t>
+      </w:r>
+      <w:r>
+        <w:rPr>
+          <w:rStyle w:val="StringTok"/>
+        </w:rPr>
+        <w:t xml:space="preserve"> </w:t>
+      </w:r>
+      <w:r>
+        <w:rPr>
+          <w:rStyle w:val="KeywordTok"/>
+        </w:rPr>
+        <w:t xml:space="preserve">filter</w:t>
+      </w:r>
+      <w:r>
+        <w:rPr>
+          <w:rStyle w:val="NormalTok"/>
+        </w:rPr>
+        <w:t xml:space="preserve">(flightData, DAY_OF_WEEK </w:t>
+      </w:r>
+      <w:r>
+        <w:rPr>
+          <w:rStyle w:val="OperatorTok"/>
+        </w:rPr>
+        <w:t xml:space="preserve">==</w:t>
+      </w:r>
+      <w:r>
+        <w:rPr>
+          <w:rStyle w:val="StringTok"/>
+        </w:rPr>
+        <w:t xml:space="preserve"> "Saturday"</w:t>
+      </w:r>
+      <w:r>
+        <w:rPr>
+          <w:rStyle w:val="NormalTok"/>
+        </w:rPr>
+        <w:t xml:space="preserve">, DEP_TIME_OF_DAY </w:t>
+      </w:r>
+      <w:r>
+        <w:rPr>
+          <w:rStyle w:val="OperatorTok"/>
+        </w:rPr>
+        <w:t xml:space="preserve">==</w:t>
+      </w:r>
+      <w:r>
+        <w:rPr>
+          <w:rStyle w:val="StringTok"/>
+        </w:rPr>
+        <w:t xml:space="preserve"> "Evening"</w:t>
+      </w:r>
+      <w:r>
+        <w:rPr>
+          <w:rStyle w:val="NormalTok"/>
+        </w:rPr>
+        <w:t xml:space="preserve">)</w:t>
+      </w:r>
+      <w:r>
+        <w:rPr>
+          <w:rStyle w:val="OperatorTok"/>
+        </w:rPr>
+        <w:t xml:space="preserve">$</w:t>
+      </w:r>
+      <w:r>
+        <w:rPr>
+          <w:rStyle w:val="NormalTok"/>
+        </w:rPr>
+        <w:t xml:space="preserve">ARRIVAL_DELAY</w:t>
+      </w:r>
+      <w:r>
+        <w:br w:type="textWrapping"/>
+      </w:r>
+      <w:r>
+        <w:rPr>
+          <w:rStyle w:val="KeywordTok"/>
+        </w:rPr>
+        <w:t xml:space="preserve">summary</w:t>
+      </w:r>
+      <w:r>
+        <w:rPr>
+          <w:rStyle w:val="NormalTok"/>
+        </w:rPr>
+        <w:t xml:space="preserve">(arrdelaySat)</w:t>
+      </w:r>
+    </w:p>
+    <w:p>
+      <w:pPr>
+        <w:pStyle w:val="SourceCode"/>
+      </w:pPr>
+      <w:r>
+        <w:rPr>
+          <w:rStyle w:val="VerbatimChar"/>
+        </w:rPr>
+        <w:t xml:space="preserve">##    Min. 1st Qu.  Median    Mean 3rd Qu.    Max.    NA's </w:t>
+      </w:r>
+      <w:r>
+        <w:br w:type="textWrapping"/>
+      </w:r>
+      <w:r>
+        <w:rPr>
+          <w:rStyle w:val="VerbatimChar"/>
+        </w:rPr>
+        <w:t xml:space="preserve">##  -69.00   -9.00    3.00   17.89   28.00 1016.00    2186</w:t>
+      </w:r>
+    </w:p>
+    <w:p>
+      <w:pPr>
+        <w:pStyle w:val="SourceCode"/>
+      </w:pPr>
+      <w:r>
+        <w:rPr>
+          <w:rStyle w:val="NormalTok"/>
+        </w:rPr>
+        <w:t xml:space="preserve">test_res &lt;-</w:t>
+      </w:r>
+      <w:r>
+        <w:rPr>
+          <w:rStyle w:val="StringTok"/>
+        </w:rPr>
+        <w:t xml:space="preserve"> </w:t>
+      </w:r>
+      <w:r>
+        <w:rPr>
+          <w:rStyle w:val="KeywordTok"/>
+        </w:rPr>
+        <w:t xml:space="preserve">t.test</w:t>
+      </w:r>
+      <w:r>
+        <w:rPr>
+          <w:rStyle w:val="NormalTok"/>
+        </w:rPr>
+        <w:t xml:space="preserve">(arrdelaySat, </w:t>
+      </w:r>
+      <w:r>
+        <w:rPr>
+          <w:rStyle w:val="DataTypeTok"/>
+        </w:rPr>
+        <w:t xml:space="preserve">mu =</w:t>
+      </w:r>
+      <w:r>
+        <w:rPr>
+          <w:rStyle w:val="NormalTok"/>
+        </w:rPr>
+        <w:t xml:space="preserve"> </w:t>
+      </w:r>
+      <w:r>
+        <w:rPr>
+          <w:rStyle w:val="DecValTok"/>
+        </w:rPr>
+        <w:t xml:space="preserve">0</w:t>
+      </w:r>
+      <w:r>
+        <w:rPr>
+          <w:rStyle w:val="NormalTok"/>
+        </w:rPr>
+        <w:t xml:space="preserve">, </w:t>
+      </w:r>
+      <w:r>
+        <w:rPr>
+          <w:rStyle w:val="DataTypeTok"/>
+        </w:rPr>
+        <w:t xml:space="preserve">alternative =</w:t>
+      </w:r>
+      <w:r>
+        <w:rPr>
+          <w:rStyle w:val="NormalTok"/>
+        </w:rPr>
+        <w:t xml:space="preserve"> </w:t>
+      </w:r>
+      <w:r>
+        <w:rPr>
+          <w:rStyle w:val="StringTok"/>
+        </w:rPr>
+        <w:t xml:space="preserve">"greater"</w:t>
+      </w:r>
+      <w:r>
+        <w:rPr>
+          <w:rStyle w:val="NormalTok"/>
+        </w:rPr>
+        <w:t xml:space="preserve">)</w:t>
+      </w:r>
+      <w:r>
+        <w:br w:type="textWrapping"/>
+      </w:r>
+      <w:r>
+        <w:rPr>
+          <w:rStyle w:val="NormalTok"/>
+        </w:rPr>
+        <w:t xml:space="preserve">test_res</w:t>
+      </w:r>
+    </w:p>
+    <w:p>
+      <w:pPr>
+        <w:pStyle w:val="SourceCode"/>
+      </w:pPr>
+      <w:r>
+        <w:rPr>
+          <w:rStyle w:val="VerbatimChar"/>
+        </w:rPr>
+        <w:t xml:space="preserve">## </w:t>
+      </w:r>
+      <w:r>
+        <w:br w:type="textWrapping"/>
+      </w:r>
+      <w:r>
+        <w:rPr>
+          <w:rStyle w:val="VerbatimChar"/>
+        </w:rPr>
+        <w:t xml:space="preserve">##  One Sample t-test</w:t>
+      </w:r>
+      <w:r>
+        <w:br w:type="textWrapping"/>
+      </w:r>
+      <w:r>
+        <w:rPr>
+          <w:rStyle w:val="VerbatimChar"/>
+        </w:rPr>
+        <w:t xml:space="preserve">## </w:t>
+      </w:r>
+      <w:r>
+        <w:br w:type="textWrapping"/>
+      </w:r>
+      <w:r>
+        <w:rPr>
+          <w:rStyle w:val="VerbatimChar"/>
+        </w:rPr>
+        <w:t xml:space="preserve">## data:  arrdelaySat</w:t>
+      </w:r>
+      <w:r>
+        <w:br w:type="textWrapping"/>
+      </w:r>
+      <w:r>
+        <w:rPr>
+          <w:rStyle w:val="VerbatimChar"/>
+        </w:rPr>
+        <w:t xml:space="preserve">## t = 66.843, df = 31428, p-value &lt; 2.2e-16</w:t>
+      </w:r>
+      <w:r>
+        <w:br w:type="textWrapping"/>
+      </w:r>
+      <w:r>
+        <w:rPr>
+          <w:rStyle w:val="VerbatimChar"/>
+        </w:rPr>
+        <w:t xml:space="preserve">## alternative hypothesis: true mean is greater than 0</w:t>
+      </w:r>
+      <w:r>
+        <w:br w:type="textWrapping"/>
+      </w:r>
+      <w:r>
+        <w:rPr>
+          <w:rStyle w:val="VerbatimChar"/>
+        </w:rPr>
+        <w:t xml:space="preserve">## 95 percent confidence interval:</w:t>
+      </w:r>
+      <w:r>
+        <w:br w:type="textWrapping"/>
+      </w:r>
+      <w:r>
+        <w:rPr>
+          <w:rStyle w:val="VerbatimChar"/>
+        </w:rPr>
+        <w:t xml:space="preserve">##  17.45432      Inf</w:t>
+      </w:r>
+      <w:r>
+        <w:br w:type="textWrapping"/>
+      </w:r>
+      <w:r>
+        <w:rPr>
+          <w:rStyle w:val="VerbatimChar"/>
+        </w:rPr>
+        <w:t xml:space="preserve">## sample estimates:</w:t>
+      </w:r>
+      <w:r>
+        <w:br w:type="textWrapping"/>
+      </w:r>
+      <w:r>
+        <w:rPr>
+          <w:rStyle w:val="VerbatimChar"/>
+        </w:rPr>
+        <w:t xml:space="preserve">## mean of x </w:t>
+      </w:r>
+      <w:r>
+        <w:br w:type="textWrapping"/>
+      </w:r>
+      <w:r>
+        <w:rPr>
+          <w:rStyle w:val="VerbatimChar"/>
+        </w:rPr>
+        <w:t xml:space="preserve">##  17.89468</w:t>
+      </w:r>
+    </w:p>
+    <w:p>
+      <w:pPr>
+        <w:pStyle w:val="Heading3"/>
+      </w:pPr>
+      <w:bookmarkStart w:id="28" w:name="appendix"/>
+      <w:bookmarkEnd w:id="28"/>
+      <w:r>
+        <w:t xml:space="preserve">APPENDIX</w:t>
+      </w:r>
+    </w:p>
+    <w:p>
+      <w:pPr>
+        <w:pStyle w:val="FirstParagraph"/>
+      </w:pPr>
+      <w:r>
+        <w:t xml:space="preserve">Plot of arrival delay vs Day of the week</w:t>
+      </w:r>
+    </w:p>
+    <w:p>
+      <w:pPr>
+        <w:pStyle w:val="SourceCode"/>
+      </w:pPr>
+      <w:r>
+        <w:rPr>
+          <w:rStyle w:val="NormalTok"/>
+        </w:rPr>
+        <w:t xml:space="preserve">groupByDay &lt;-</w:t>
+      </w:r>
+      <w:r>
+        <w:rPr>
+          <w:rStyle w:val="StringTok"/>
+        </w:rPr>
+        <w:t xml:space="preserve"> </w:t>
+      </w:r>
+      <w:r>
+        <w:rPr>
+          <w:rStyle w:val="KeywordTok"/>
+        </w:rPr>
+        <w:t xml:space="preserve">group_by</w:t>
+      </w:r>
+      <w:r>
+        <w:rPr>
+          <w:rStyle w:val="NormalTok"/>
+        </w:rPr>
+        <w:t xml:space="preserve">(</w:t>
+      </w:r>
+      <w:r>
+        <w:rPr>
+          <w:rStyle w:val="KeywordTok"/>
+        </w:rPr>
+        <w:t xml:space="preserve">select</w:t>
+      </w:r>
+      <w:r>
+        <w:rPr>
+          <w:rStyle w:val="NormalTok"/>
+        </w:rPr>
+        <w:t xml:space="preserve">(flightData, DAY_OF_WEEK, ARRIVAL_DELAY),DAY_OF_WEEK)</w:t>
+      </w:r>
+      <w:r>
+        <w:br w:type="textWrapping"/>
+      </w:r>
+      <w:r>
+        <w:rPr>
+          <w:rStyle w:val="NormalTok"/>
+        </w:rPr>
+        <w:t xml:space="preserve">groupByDay &lt;-</w:t>
+      </w:r>
+      <w:r>
+        <w:rPr>
+          <w:rStyle w:val="StringTok"/>
+        </w:rPr>
+        <w:t xml:space="preserve"> </w:t>
+      </w:r>
+      <w:r>
+        <w:rPr>
+          <w:rStyle w:val="NormalTok"/>
+        </w:rPr>
+        <w:t xml:space="preserve">groupByDay[</w:t>
+      </w:r>
+      <w:r>
+        <w:rPr>
+          <w:rStyle w:val="KeywordTok"/>
+        </w:rPr>
+        <w:t xml:space="preserve">complete.cases</w:t>
+      </w:r>
+      <w:r>
+        <w:rPr>
+          <w:rStyle w:val="NormalTok"/>
+        </w:rPr>
+        <w:t xml:space="preserve">(groupByDay),]</w:t>
+      </w:r>
+      <w:r>
+        <w:br w:type="textWrapping"/>
+      </w:r>
+      <w:r>
+        <w:rPr>
+          <w:rStyle w:val="NormalTok"/>
+        </w:rPr>
+        <w:t xml:space="preserve">delayByDay &lt;-</w:t>
+      </w:r>
+      <w:r>
+        <w:rPr>
+          <w:rStyle w:val="StringTok"/>
+        </w:rPr>
+        <w:t xml:space="preserve"> </w:t>
+      </w:r>
+      <w:r>
+        <w:rPr>
+          <w:rStyle w:val="KeywordTok"/>
+        </w:rPr>
+        <w:t xml:space="preserve">summarise</w:t>
+      </w:r>
+      <w:r>
+        <w:rPr>
+          <w:rStyle w:val="NormalTok"/>
+        </w:rPr>
+        <w:t xml:space="preserve">(groupByDay, </w:t>
+      </w:r>
+      <w:r>
+        <w:rPr>
+          <w:rStyle w:val="DataTypeTok"/>
+        </w:rPr>
+        <w:t xml:space="preserve">AVG_ARR_DELAY =</w:t>
+      </w:r>
+      <w:r>
+        <w:rPr>
+          <w:rStyle w:val="NormalTok"/>
+        </w:rPr>
+        <w:t xml:space="preserve"> </w:t>
+      </w:r>
+      <w:r>
+        <w:rPr>
+          <w:rStyle w:val="KeywordTok"/>
+        </w:rPr>
+        <w:t xml:space="preserve">mean</w:t>
+      </w:r>
+      <w:r>
+        <w:rPr>
+          <w:rStyle w:val="NormalTok"/>
+        </w:rPr>
+        <w:t xml:space="preserve">(ARRIVAL_DELAY))</w:t>
+      </w:r>
+      <w:r>
+        <w:br w:type="textWrapping"/>
+      </w:r>
+      <w:r>
+        <w:rPr>
+          <w:rStyle w:val="KeywordTok"/>
+        </w:rPr>
+        <w:t xml:space="preserve">ggplot</w:t>
+      </w:r>
+      <w:r>
+        <w:rPr>
+          <w:rStyle w:val="NormalTok"/>
+        </w:rPr>
+        <w:t xml:space="preserve">(</w:t>
+      </w:r>
+      <w:r>
+        <w:rPr>
+          <w:rStyle w:val="DataTypeTok"/>
+        </w:rPr>
+        <w:t xml:space="preserve">data =</w:t>
+      </w:r>
+      <w:r>
+        <w:rPr>
+          <w:rStyle w:val="NormalTok"/>
+        </w:rPr>
+        <w:t xml:space="preserve"> delayByDay, </w:t>
+      </w:r>
+      <w:r>
+        <w:rPr>
+          <w:rStyle w:val="KeywordTok"/>
+        </w:rPr>
+        <w:t xml:space="preserve">aes</w:t>
+      </w:r>
+      <w:r>
+        <w:rPr>
+          <w:rStyle w:val="NormalTok"/>
+        </w:rPr>
+        <w:t xml:space="preserve">(</w:t>
+      </w:r>
+      <w:r>
+        <w:rPr>
+          <w:rStyle w:val="DataTypeTok"/>
+        </w:rPr>
+        <w:t xml:space="preserve">x =</w:t>
+      </w:r>
+      <w:r>
+        <w:rPr>
+          <w:rStyle w:val="NormalTok"/>
+        </w:rPr>
+        <w:t xml:space="preserve"> DAY_OF_WEEK, </w:t>
+      </w:r>
+      <w:r>
+        <w:rPr>
+          <w:rStyle w:val="DataTypeTok"/>
+        </w:rPr>
+        <w:t xml:space="preserve">y =</w:t>
+      </w:r>
+      <w:r>
+        <w:rPr>
+          <w:rStyle w:val="NormalTok"/>
+        </w:rPr>
+        <w:t xml:space="preserve"> AVG_ARR_DELAY, </w:t>
+      </w:r>
+      <w:r>
+        <w:rPr>
+          <w:rStyle w:val="DataTypeTok"/>
+        </w:rPr>
+        <w:t xml:space="preserve">fill =</w:t>
+      </w:r>
+      <w:r>
+        <w:rPr>
+          <w:rStyle w:val="NormalTok"/>
+        </w:rPr>
+        <w:t xml:space="preserve"> DAY_OF_WEEK)) </w:t>
+      </w:r>
+      <w:r>
+        <w:rPr>
+          <w:rStyle w:val="OperatorTok"/>
+        </w:rPr>
+        <w:t xml:space="preserve">+</w:t>
+      </w:r>
+      <w:r>
+        <w:rPr>
+          <w:rStyle w:val="StringTok"/>
+        </w:rPr>
+        <w:t xml:space="preserve"> </w:t>
+      </w:r>
+      <w:r>
+        <w:rPr>
+          <w:rStyle w:val="KeywordTok"/>
+        </w:rPr>
+        <w:t xml:space="preserve">geom_bar</w:t>
+      </w:r>
+      <w:r>
+        <w:rPr>
+          <w:rStyle w:val="NormalTok"/>
+        </w:rPr>
+        <w:t xml:space="preserve">(</w:t>
+      </w:r>
+      <w:r>
+        <w:rPr>
+          <w:rStyle w:val="DataTypeTok"/>
+        </w:rPr>
+        <w:t xml:space="preserve">stat =</w:t>
+      </w:r>
+      <w:r>
+        <w:rPr>
+          <w:rStyle w:val="NormalTok"/>
+        </w:rPr>
+        <w:t xml:space="preserve"> </w:t>
+      </w:r>
+      <w:r>
+        <w:rPr>
+          <w:rStyle w:val="StringTok"/>
+        </w:rPr>
+        <w:t xml:space="preserve">"identity"</w:t>
+      </w:r>
+      <w:r>
+        <w:rPr>
+          <w:rStyle w:val="NormalTok"/>
+        </w:rPr>
+        <w:t xml:space="preserve">) </w:t>
+      </w:r>
+      <w:r>
+        <w:rPr>
+          <w:rStyle w:val="OperatorTok"/>
+        </w:rPr>
+        <w:t xml:space="preserve">+</w:t>
+      </w:r>
+      <w:r>
+        <w:rPr>
+          <w:rStyle w:val="StringTok"/>
+        </w:rPr>
+        <w:t xml:space="preserve"> </w:t>
+      </w:r>
+      <w:r>
+        <w:rPr>
+          <w:rStyle w:val="KeywordTok"/>
+        </w:rPr>
+        <w:t xml:space="preserve">guides</w:t>
+      </w:r>
+      <w:r>
+        <w:rPr>
+          <w:rStyle w:val="NormalTok"/>
+        </w:rPr>
+        <w:t xml:space="preserve">(</w:t>
+      </w:r>
+      <w:r>
+        <w:rPr>
+          <w:rStyle w:val="DataTypeTok"/>
+        </w:rPr>
+        <w:t xml:space="preserve">fill =</w:t>
+      </w:r>
+      <w:r>
+        <w:rPr>
+          <w:rStyle w:val="NormalTok"/>
+        </w:rPr>
+        <w:t xml:space="preserve"> </w:t>
+      </w:r>
+      <w:r>
+        <w:rPr>
+          <w:rStyle w:val="OtherTok"/>
+        </w:rPr>
+        <w:t xml:space="preserve">FALSE</w:t>
+      </w:r>
+      <w:r>
+        <w:rPr>
+          <w:rStyle w:val="NormalTok"/>
+        </w:rPr>
+        <w:t xml:space="preserve">)</w:t>
+      </w:r>
+    </w:p>
+    <w:p>
+      <w:pPr>
+        <w:pStyle w:val="FirstParagraph"/>
+      </w:pPr>
+      <w:r>
+        <w:drawing>
+          <wp:inline>
+            <wp:extent cx="4620126" cy="3696101"/>
+            <wp:effectExtent b="0" l="0" r="0" t="0"/>
+            <wp:docPr descr="" title="" id="1" name="Picture"/>
+            <a:graphic>
+              <a:graphicData uri="http://schemas.openxmlformats.org/drawingml/2006/picture">
+                <pic:pic>
+                  <pic:nvPicPr>
+                    <pic:cNvPr descr="Analytics_502_files/figure-docx/unnamed-chunk-5-1.png" id="0" name="Picture"/>
+                    <pic:cNvPicPr>
+                      <a:picLocks noChangeArrowheads="1" noChangeAspect="1"/>
+                    </pic:cNvPicPr>
+                  </pic:nvPicPr>
+                  <pic:blipFill>
+                    <a:blip r:embed="rId29"/>
+                    <a:stretch>
+                      <a:fillRect/>
+                    </a:stretch>
+                  </pic:blipFill>
+                  <pic:spPr bwMode="auto">
+                    <a:xfrm>
+                      <a:off x="0" y="0"/>
+                      <a:ext cx="4620126" cy="3696101"/>
+                    </a:xfrm>
+                    <a:prstGeom prst="rect">
+                      <a:avLst/>
+                    </a:prstGeom>
+                    <a:noFill/>
+                    <a:ln w="9525">
+                      <a:noFill/>
+                      <a:headEnd/>
+                      <a:tailEnd/>
+                    </a:ln>
+                  </pic:spPr>
+                </pic:pic>
+              </a:graphicData>
+            </a:graphic>
+          </wp:inline>
+        </w:drawing>
+      </w:r>
+    </w:p>
+    <w:p>
+      <w:pPr>
+        <w:pStyle w:val="Heading4"/>
+      </w:pPr>
+      <w:bookmarkStart w:id="30" w:name="hypothesis-test-1"/>
+      <w:bookmarkEnd w:id="30"/>
       <w:r>
         <w:t xml:space="preserve">Hypothesis Test</w:t>
       </w:r>
@@ -2780,7 +4328,7 @@
     </w:lvl>
   </w:abstractNum>
   <w:abstractNum w:abstractNumId="990">
-    <w:nsid w:val="3505a745"/>
+    <w:nsid w:val="12791a52"/>
     <w:multiLevelType w:val="multilevel"/>
     <w:lvl w:ilvl="0">
       <w:numFmt w:val="bullet"/>

</xml_diff>